<commit_message>
Added database diagrams and exe and proc names... and more stuff?
</commit_message>
<xml_diff>
--- a/Documentation/Warehouse/WarehouseV1.docx
+++ b/Documentation/Warehouse/WarehouseV1.docx
@@ -2491,7 +2491,15 @@
         <w:jc w:val="both"/>
       </w:pPr>
       <w:r>
-        <w:t xml:space="preserve">In the ePart system, this is developed in-house whereas there are numerous instances found in the industry where so-called </w:t>
+        <w:t xml:space="preserve">In the </w:t>
+      </w:r>
+      <w:proofErr w:type="spellStart"/>
+      <w:r>
+        <w:t>ePart</w:t>
+      </w:r>
+      <w:proofErr w:type="spellEnd"/>
+      <w:r>
+        <w:t xml:space="preserve"> system, this is developed in-house whereas there are numerous instances found in the industry where so-called </w:t>
       </w:r>
       <w:r>
         <w:rPr>
@@ -2573,7 +2581,15 @@
         <w:ind w:left="360"/>
       </w:pPr>
       <w:r>
-        <w:t xml:space="preserve">I the ePart system, most functions related to warehousing will be </w:t>
+        <w:t xml:space="preserve">I the </w:t>
+      </w:r>
+      <w:proofErr w:type="spellStart"/>
+      <w:r>
+        <w:t>ePart</w:t>
+      </w:r>
+      <w:proofErr w:type="spellEnd"/>
+      <w:r>
+        <w:t xml:space="preserve"> system, most functions related to warehousing will be </w:t>
       </w:r>
       <w:r>
         <w:t>found</w:t>
@@ -2662,7 +2678,15 @@
         <w:jc w:val="both"/>
       </w:pPr>
       <w:r>
-        <w:t xml:space="preserve">The ePart sub-system is designed around the need to support multiple warehouses in the same governing </w:t>
+        <w:t xml:space="preserve">The </w:t>
+      </w:r>
+      <w:proofErr w:type="spellStart"/>
+      <w:r>
+        <w:t>ePart</w:t>
+      </w:r>
+      <w:proofErr w:type="spellEnd"/>
+      <w:r>
+        <w:t xml:space="preserve"> sub-system is designed around the need to support multiple warehouses in the same governing </w:t>
       </w:r>
       <w:r>
         <w:t xml:space="preserve">legal </w:t>
@@ -2913,8 +2937,13 @@
         <w:ind w:left="720"/>
         <w:jc w:val="both"/>
       </w:pPr>
-      <w:r>
-        <w:t>ePart is designed to be able to print picking slips in designated areas; often used for highly valuable pilferable sections with security fence in</w:t>
+      <w:proofErr w:type="spellStart"/>
+      <w:r>
+        <w:t>ePart</w:t>
+      </w:r>
+      <w:proofErr w:type="spellEnd"/>
+      <w:r>
+        <w:t xml:space="preserve"> is designed to be able to print picking slips in designated areas; often used for highly valuable pilferable sections with security fence in</w:t>
       </w:r>
       <w:r>
         <w:t xml:space="preserve"> </w:t>
@@ -2960,7 +2989,15 @@
         <w:jc w:val="both"/>
       </w:pPr>
       <w:r>
-        <w:t>Bin to bin transfers is an ePart function and confirms the physical movement between bins electronically. Sales orders released for picking and pick</w:t>
+        <w:t xml:space="preserve">Bin to bin transfers is an </w:t>
+      </w:r>
+      <w:proofErr w:type="spellStart"/>
+      <w:r>
+        <w:t>ePart</w:t>
+      </w:r>
+      <w:proofErr w:type="spellEnd"/>
+      <w:r>
+        <w:t xml:space="preserve"> function and confirms the physical movement between bins electronically. Sales orders released for picking and pick</w:t>
       </w:r>
       <w:r>
         <w:t>ing</w:t>
@@ -3064,8 +3101,13 @@
       <w:pPr>
         <w:ind w:left="720"/>
       </w:pPr>
-      <w:r>
-        <w:t>ePart can monitor the need to replenish fine pick bins and to raise an alert for this be tasked using the bin2bin transfer process.</w:t>
+      <w:proofErr w:type="spellStart"/>
+      <w:r>
+        <w:t>ePart</w:t>
+      </w:r>
+      <w:proofErr w:type="spellEnd"/>
+      <w:r>
+        <w:t xml:space="preserve"> can monitor the need to replenish fine pick bins and to raise an alert for this be tasked using the bin2bin transfer process.</w:t>
       </w:r>
     </w:p>
     <w:p>
@@ -3095,7 +3137,15 @@
         <w:jc w:val="both"/>
       </w:pPr>
       <w:r>
-        <w:t xml:space="preserve">By design ePart is well placed to support a multiple branch model and was deployed in such a capacity. </w:t>
+        <w:t xml:space="preserve">By design </w:t>
+      </w:r>
+      <w:proofErr w:type="spellStart"/>
+      <w:r>
+        <w:t>ePart</w:t>
+      </w:r>
+      <w:proofErr w:type="spellEnd"/>
+      <w:r>
+        <w:t xml:space="preserve"> is well placed to support a multiple branch model and was deployed in such a capacity. </w:t>
       </w:r>
     </w:p>
     <w:p>
@@ -3161,7 +3211,15 @@
         <w:jc w:val="both"/>
       </w:pPr>
       <w:r>
-        <w:t xml:space="preserve">There is no functionality in ePart to </w:t>
+        <w:t xml:space="preserve">There is no functionality in </w:t>
+      </w:r>
+      <w:proofErr w:type="spellStart"/>
+      <w:r>
+        <w:t>ePart</w:t>
+      </w:r>
+      <w:proofErr w:type="spellEnd"/>
+      <w:r>
+        <w:t xml:space="preserve"> to </w:t>
       </w:r>
       <w:r>
         <w:rPr>
@@ -3463,6 +3521,14 @@
       <w:r>
         <w:t>These are recorded under their own specific documents and not reflected here</w:t>
       </w:r>
+      <w:r>
+        <w:t>.</w:t>
+      </w:r>
+    </w:p>
+    <w:p>
+      <w:r>
+        <w:br w:type="page"/>
+      </w:r>
     </w:p>
     <w:p>
       <w:pPr>
@@ -3474,14 +3540,93 @@
       </w:pPr>
       <w:bookmarkStart w:id="7" w:name="_Toc535491637"/>
       <w:r>
+        <w:lastRenderedPageBreak/>
         <w:t>Database entities and relationships</w:t>
       </w:r>
       <w:bookmarkEnd w:id="7"/>
     </w:p>
     <w:p>
+      <w:r>
+        <w:t xml:space="preserve">7.1. </w:t>
+      </w:r>
+      <w:r>
+        <w:t>Warehouse structure:</w:t>
+      </w:r>
+    </w:p>
+    <w:p>
+      <w:r>
+        <w:rPr>
+          <w:noProof/>
+        </w:rPr>
+        <w:drawing>
+          <wp:anchor distT="0" distB="0" distL="114300" distR="114300" simplePos="0" relativeHeight="251666432" behindDoc="0" locked="0" layoutInCell="1" allowOverlap="0" wp14:anchorId="3E86A5DD" wp14:editId="57481C39">
+            <wp:simplePos x="0" y="0"/>
+            <wp:positionH relativeFrom="margin">
+              <wp:align>center</wp:align>
+            </wp:positionH>
+            <wp:positionV relativeFrom="paragraph">
+              <wp:posOffset>0</wp:posOffset>
+            </wp:positionV>
+            <wp:extent cx="4572193" cy="8049600"/>
+            <wp:effectExtent l="0" t="0" r="0" b="8890"/>
+            <wp:wrapTopAndBottom/>
+            <wp:docPr id="2" name="Picture 2" descr="Warehouse Structure Database Diagram"/>
+            <wp:cNvGraphicFramePr>
+              <a:graphicFrameLocks xmlns:a="http://schemas.openxmlformats.org/drawingml/2006/main" noChangeAspect="1"/>
+            </wp:cNvGraphicFramePr>
+            <a:graphic xmlns:a="http://schemas.openxmlformats.org/drawingml/2006/main">
+              <a:graphicData uri="http://schemas.openxmlformats.org/drawingml/2006/picture">
+                <pic:pic xmlns:pic="http://schemas.openxmlformats.org/drawingml/2006/picture">
+                  <pic:nvPicPr>
+                    <pic:cNvPr id="1" name=""/>
+                    <pic:cNvPicPr/>
+                  </pic:nvPicPr>
+                  <pic:blipFill>
+                    <a:blip r:embed="rId12">
+                      <a:extLst>
+                        <a:ext uri="{28A0092B-C50C-407E-A947-70E740481C1C}">
+                          <a14:useLocalDpi xmlns:a14="http://schemas.microsoft.com/office/drawing/2010/main" val="0"/>
+                        </a:ext>
+                      </a:extLst>
+                    </a:blip>
+                    <a:stretch>
+                      <a:fillRect/>
+                    </a:stretch>
+                  </pic:blipFill>
+                  <pic:spPr>
+                    <a:xfrm>
+                      <a:off x="0" y="0"/>
+                      <a:ext cx="4572193" cy="8049600"/>
+                    </a:xfrm>
+                    <a:prstGeom prst="rect">
+                      <a:avLst/>
+                    </a:prstGeom>
+                  </pic:spPr>
+                </pic:pic>
+              </a:graphicData>
+            </a:graphic>
+            <wp14:sizeRelH relativeFrom="margin">
+              <wp14:pctWidth>0</wp14:pctWidth>
+            </wp14:sizeRelH>
+            <wp14:sizeRelV relativeFrom="margin">
+              <wp14:pctHeight>0</wp14:pctHeight>
+            </wp14:sizeRelV>
+          </wp:anchor>
+        </w:drawing>
+      </w:r>
+    </w:p>
+    <w:p>
+      <w:r>
+        <w:lastRenderedPageBreak/>
+        <w:t xml:space="preserve">7.2. </w:t>
+      </w:r>
       <w:bookmarkStart w:id="8" w:name="_GoBack"/>
       <w:bookmarkEnd w:id="8"/>
-    </w:p>
+      <w:r>
+        <w:br w:type="page"/>
+      </w:r>
+    </w:p>
+    <w:p/>
     <w:p>
       <w:pPr>
         <w:pStyle w:val="Heading1"/>
@@ -3773,11 +3918,6 @@
           <w:sz w:val="24"/>
         </w:rPr>
         <w:tab/>
-      </w:r>
-      <w:r>
-        <w:rPr>
-          <w:sz w:val="24"/>
-        </w:rPr>
         <w:t>…</w:t>
       </w:r>
       <w:r>
@@ -3817,11 +3957,6 @@
           <w:sz w:val="24"/>
         </w:rPr>
         <w:tab/>
-      </w:r>
-      <w:r>
-        <w:rPr>
-          <w:sz w:val="24"/>
-        </w:rPr>
         <w:t>……</w:t>
       </w:r>
       <w:r>
@@ -3861,11 +3996,6 @@
           <w:sz w:val="24"/>
         </w:rPr>
         <w:tab/>
-      </w:r>
-      <w:r>
-        <w:rPr>
-          <w:sz w:val="24"/>
-        </w:rPr>
         <w:t>…</w:t>
       </w:r>
       <w:r>
@@ -3914,8 +4044,8 @@
       </w:r>
     </w:p>
     <w:sectPr>
-      <w:headerReference w:type="default" r:id="rId12"/>
-      <w:footerReference w:type="default" r:id="rId13"/>
+      <w:headerReference w:type="default" r:id="rId13"/>
+      <w:footerReference w:type="default" r:id="rId14"/>
       <w:pgSz w:w="11906" w:h="16838"/>
       <w:pgMar w:top="1440" w:right="1440" w:bottom="1440" w:left="1440" w:header="708" w:footer="708" w:gutter="0"/>
       <w:pgNumType w:start="0"/>
@@ -9121,7 +9251,7 @@
 </file>
 
 <file path=customXml/itemProps2.xml><?xml version="1.0" encoding="utf-8"?>
-<ds:datastoreItem xmlns:ds="http://schemas.openxmlformats.org/officeDocument/2006/customXml" ds:itemID="{480650E4-ABF1-4CC8-B6C6-62157ED62F31}">
+<ds:datastoreItem xmlns:ds="http://schemas.openxmlformats.org/officeDocument/2006/customXml" ds:itemID="{2AF9793B-AA8E-432C-897D-F81463647150}">
   <ds:schemaRefs>
     <ds:schemaRef ds:uri="http://schemas.openxmlformats.org/officeDocument/2006/bibliography"/>
   </ds:schemaRefs>

</xml_diff>